<commit_message>
Using _diffrn_measured_fraction_theta_max for completeness
</commit_message>
<xml_diff>
--- a/finalcif/template/template_for_multitable.docx
+++ b/finalcif/template/template_for_multitable.docx
@@ -2861,12 +2861,34 @@
             </w:r>
             <w:r>
               <w:rPr>
-                <w:sz w:val="10"/>
-              </w:rPr>
-              <w:t>{%if theta_full%}</w:t>
-            </w:r>
-            <w:r>
-              <w:t xml:space="preserve"> to </w:t>
+                <w:sz w:val="8"/>
+                <w:szCs w:val="22"/>
+              </w:rPr>
+              <w:t>{%if theta_</w:t>
+            </w:r>
+            <w:r>
+              <w:rPr>
+                <w:sz w:val="8"/>
+                <w:szCs w:val="22"/>
+              </w:rPr>
+              <w:t>max</w:t>
+            </w:r>
+            <w:r>
+              <w:rPr>
+                <w:sz w:val="8"/>
+                <w:szCs w:val="22"/>
+              </w:rPr>
+              <w:t>%}</w:t>
+            </w:r>
+            <w:r>
+              <w:rPr>
+                <w:sz w:val="18"/>
+                <w:szCs w:val="22"/>
+              </w:rPr>
+              <w:t xml:space="preserve"> </w:t>
+            </w:r>
+            <w:r>
+              <w:t xml:space="preserve">to </w:t>
             </w:r>
             <w:r>
               <w:br/>
@@ -2881,7 +2903,13 @@
               <w:rPr>
                 <w:sz w:val="14"/>
               </w:rPr>
-              <w:t>theta_full</w:t>
+              <w:t>theta_</w:t>
+            </w:r>
+            <w:r>
+              <w:rPr>
+                <w:sz w:val="14"/>
+              </w:rPr>
+              <w:t>max</w:t>
             </w:r>
             <w:r>
               <w:t>}}°</w:t>

</xml_diff>

<commit_message>
Revert "Using _diffrn_measured_fraction_theta_max for completeness"
This reverts commit b248932fab24e5ee7e540940de91d381c5056a83.
</commit_message>
<xml_diff>
--- a/finalcif/template/template_for_multitable.docx
+++ b/finalcif/template/template_for_multitable.docx
@@ -2861,34 +2861,12 @@
             </w:r>
             <w:r>
               <w:rPr>
-                <w:sz w:val="8"/>
-                <w:szCs w:val="22"/>
-              </w:rPr>
-              <w:t>{%if theta_</w:t>
-            </w:r>
-            <w:r>
-              <w:rPr>
-                <w:sz w:val="8"/>
-                <w:szCs w:val="22"/>
-              </w:rPr>
-              <w:t>max</w:t>
-            </w:r>
-            <w:r>
-              <w:rPr>
-                <w:sz w:val="8"/>
-                <w:szCs w:val="22"/>
-              </w:rPr>
-              <w:t>%}</w:t>
-            </w:r>
-            <w:r>
-              <w:rPr>
-                <w:sz w:val="18"/>
-                <w:szCs w:val="22"/>
-              </w:rPr>
-              <w:t xml:space="preserve"> </w:t>
-            </w:r>
-            <w:r>
-              <w:t xml:space="preserve">to </w:t>
+                <w:sz w:val="10"/>
+              </w:rPr>
+              <w:t>{%if theta_full%}</w:t>
+            </w:r>
+            <w:r>
+              <w:t xml:space="preserve"> to </w:t>
             </w:r>
             <w:r>
               <w:br/>
@@ -2903,13 +2881,7 @@
               <w:rPr>
                 <w:sz w:val="14"/>
               </w:rPr>
-              <w:t>theta_</w:t>
-            </w:r>
-            <w:r>
-              <w:rPr>
-                <w:sz w:val="14"/>
-              </w:rPr>
-              <w:t>max</w:t>
+              <w:t>theta_full</w:t>
             </w:r>
             <w:r>
               <w:t>}}°</w:t>

</xml_diff>